<commit_message>
Coaching updates for Spring 2016
</commit_message>
<xml_diff>
--- a/documents/currentjuniorboxleague.docx
+++ b/documents/currentjuniorboxleague.docx
@@ -61,8 +61,6 @@
         </w:rPr>
         <w:tab/>
       </w:r>
-      <w:bookmarkStart w:id="0" w:name="_GoBack"/>
-      <w:bookmarkEnd w:id="0"/>
       <w:r>
         <w:rPr>
           <w:rFonts w:ascii="Helvetica" w:hAnsi="Helvetica"/>
@@ -2410,16 +2408,8 @@
               <w:rPr>
                 <w:lang w:val="en-GB"/>
               </w:rPr>
-              <w:t xml:space="preserve">Luke </w:t>
+              <w:t>Luke McSkimming</w:t>
             </w:r>
-            <w:proofErr w:type="spellStart"/>
-            <w:r>
-              <w:rPr>
-                <w:lang w:val="en-GB"/>
-              </w:rPr>
-              <w:t>McSkimming</w:t>
-            </w:r>
-            <w:proofErr w:type="spellEnd"/>
           </w:p>
         </w:tc>
         <w:tc>
@@ -3261,6 +3251,9 @@
                 <w:tab w:val="left" w:pos="31680"/>
               </w:tabs>
             </w:pPr>
+            <w:r>
+              <w:t>Tom Robinson</w:t>
+            </w:r>
           </w:p>
         </w:tc>
         <w:tc>
@@ -5427,13 +5420,8 @@
               </w:tabs>
             </w:pPr>
             <w:r>
-              <w:t xml:space="preserve">Owen </w:t>
+              <w:t>Owen Morgans</w:t>
             </w:r>
-            <w:proofErr w:type="spellStart"/>
-            <w:r>
-              <w:t>Morgans</w:t>
-            </w:r>
-            <w:proofErr w:type="spellEnd"/>
           </w:p>
         </w:tc>
         <w:tc>
@@ -5860,16 +5848,8 @@
               <w:rPr>
                 <w:lang w:val="en-GB"/>
               </w:rPr>
-              <w:t xml:space="preserve">Regan </w:t>
+              <w:t>Regan Morgans</w:t>
             </w:r>
-            <w:proofErr w:type="spellStart"/>
-            <w:r>
-              <w:rPr>
-                <w:lang w:val="en-GB"/>
-              </w:rPr>
-              <w:t>Morgans</w:t>
-            </w:r>
-            <w:proofErr w:type="spellEnd"/>
           </w:p>
         </w:tc>
         <w:tc>
@@ -6290,7 +6270,7 @@
               </w:tabs>
             </w:pPr>
             <w:r>
-              <w:t>Tom Robinson</w:t>
+              <w:t>Jed Thomas</w:t>
             </w:r>
           </w:p>
         </w:tc>
@@ -6711,6 +6691,11 @@
                 <w:tab w:val="left" w:pos="31680"/>
               </w:tabs>
             </w:pPr>
+            <w:r>
+              <w:t>Dan Mulcahy</w:t>
+            </w:r>
+            <w:bookmarkStart w:id="0" w:name="_GoBack"/>
+            <w:bookmarkEnd w:id="0"/>
           </w:p>
         </w:tc>
         <w:tc>

</xml_diff>